<commit_message>
all plants prefabs and bump maps put in!!!
</commit_message>
<xml_diff>
--- a/Unity_files/Assets/Resources/Sounds/Instruction Audio/audio_script_v5.docx
+++ b/Unity_files/Assets/Resources/Sounds/Instruction Audio/audio_script_v5.docx
@@ -59,6 +59,14 @@
         </w:rPr>
         <w:t>Audio = Intro_1</w:t>
       </w:r>
+      <w:r>
+        <w:rPr>
+          <w:rFonts w:ascii="ArialMT" w:hAnsi="ArialMT" w:cs="ArialMT"/>
+          <w:sz w:val="30"/>
+          <w:szCs w:val="30"/>
+        </w:rPr>
+        <w:t xml:space="preserve"> 13s</w:t>
+      </w:r>
     </w:p>
     <w:p>
       <w:pPr>
@@ -198,8 +206,26 @@
           <w:sz w:val="30"/>
           <w:szCs w:val="30"/>
         </w:rPr>
-        <w:t xml:space="preserve">Audio = Intro_2  </w:t>
-      </w:r>
+        <w:t>Audio = Intro_</w:t>
+      </w:r>
+      <w:proofErr w:type="gramStart"/>
+      <w:r>
+        <w:rPr>
+          <w:rFonts w:ascii="ArialMT" w:hAnsi="ArialMT" w:cs="ArialMT"/>
+          <w:sz w:val="30"/>
+          <w:szCs w:val="30"/>
+        </w:rPr>
+        <w:t xml:space="preserve">2  </w:t>
+      </w:r>
+      <w:r>
+        <w:rPr>
+          <w:rFonts w:ascii="ArialMT" w:hAnsi="ArialMT" w:cs="ArialMT"/>
+          <w:sz w:val="30"/>
+          <w:szCs w:val="30"/>
+        </w:rPr>
+        <w:t>12s</w:t>
+      </w:r>
+      <w:proofErr w:type="gramEnd"/>
     </w:p>
     <w:p>
       <w:pPr>
@@ -348,6 +374,14 @@
         </w:rPr>
         <w:t>Intro_ 3</w:t>
       </w:r>
+      <w:r>
+        <w:rPr>
+          <w:rFonts w:ascii="ArialMT" w:hAnsi="ArialMT" w:cs="ArialMT"/>
+          <w:sz w:val="30"/>
+          <w:szCs w:val="30"/>
+        </w:rPr>
+        <w:t xml:space="preserve"> 3s</w:t>
+      </w:r>
     </w:p>
     <w:p>
       <w:pPr>
@@ -406,6 +440,14 @@
           <w:szCs w:val="30"/>
         </w:rPr>
         <w:t>Intro_4</w:t>
+      </w:r>
+      <w:r>
+        <w:rPr>
+          <w:rFonts w:ascii="ArialMT" w:hAnsi="ArialMT" w:cs="ArialMT"/>
+          <w:sz w:val="30"/>
+          <w:szCs w:val="30"/>
+        </w:rPr>
+        <w:t xml:space="preserve"> 9s</w:t>
       </w:r>
     </w:p>
     <w:p>
@@ -1031,19 +1073,8 @@
           <w:sz w:val="30"/>
           <w:szCs w:val="30"/>
         </w:rPr>
-        <w:t xml:space="preserve">//Pause: Wait for pinch release gesture </w:t>
-      </w:r>
-      <w:proofErr w:type="spellStart"/>
-      <w:r>
-        <w:rPr>
-          <w:rFonts w:ascii="ArialMT" w:hAnsi="ArialMT" w:cs="ArialMT"/>
-          <w:color w:val="3366FF"/>
-          <w:sz w:val="30"/>
-          <w:szCs w:val="30"/>
-        </w:rPr>
-        <w:t>thingie</w:t>
-      </w:r>
-      <w:proofErr w:type="spellEnd"/>
+        <w:t>//Pause: Wait for seed planted</w:t>
+      </w:r>
     </w:p>
     <w:p>
       <w:pPr>
@@ -1150,7 +1181,18 @@
           <w:sz w:val="30"/>
           <w:szCs w:val="30"/>
         </w:rPr>
-        <w:t>!How</w:t>
+        <w:t>!</w:t>
+      </w:r>
+      <w:bookmarkStart w:id="0" w:name="_GoBack"/>
+      <w:bookmarkEnd w:id="0"/>
+      <w:r>
+        <w:rPr>
+          <w:rFonts w:ascii="ArialMT" w:hAnsi="ArialMT" w:cs="ArialMT"/>
+          <w:color w:val="3366FF"/>
+          <w:sz w:val="30"/>
+          <w:szCs w:val="30"/>
+        </w:rPr>
+        <w:t>How</w:t>
       </w:r>
       <w:proofErr w:type="spellEnd"/>
       <w:r>
@@ -2207,7 +2249,6 @@
           <w:szCs w:val="30"/>
         </w:rPr>
       </w:pPr>
-      <w:bookmarkStart w:id="0" w:name="_GoBack"/>
       <w:r>
         <w:rPr>
           <w:rFonts w:ascii="ArialMT" w:hAnsi="ArialMT" w:cs="ArialMT"/>
@@ -2217,7 +2258,6 @@
         <w:t>Intro_14</w:t>
       </w:r>
     </w:p>
-    <w:bookmarkEnd w:id="0"/>
     <w:p>
       <w:pPr>
         <w:widowControl w:val="0"/>
@@ -5028,7 +5068,7 @@
 </file>
 
 <file path=customXml/itemProps1.xml><?xml version="1.0" encoding="utf-8"?>
-<ds:datastoreItem xmlns:ds="http://schemas.openxmlformats.org/officeDocument/2006/customXml" ds:itemID="{B44FEC86-A3C2-174C-8D7D-0430674491BA}">
+<ds:datastoreItem xmlns:ds="http://schemas.openxmlformats.org/officeDocument/2006/customXml" ds:itemID="{E65AFD2B-7272-104A-A000-74B388ED7121}">
   <ds:schemaRefs>
     <ds:schemaRef ds:uri="http://schemas.openxmlformats.org/officeDocument/2006/bibliography"/>
   </ds:schemaRefs>

</xml_diff>